<commit_message>
papildyta TSP taikymo ataskaita
</commit_message>
<xml_diff>
--- a/Dokumentai/Ataskaitos/TELPA TSP taikymo ataskaita.docx
+++ b/Dokumentai/Ataskaitos/TELPA TSP taikymo ataskaita.docx
@@ -59,23 +59,7 @@
             <w:sz w:val="18"/>
             <w:szCs w:val="18"/>
           </w:rPr>
-          <w:t>https://github.com/PauliusMilmantas/TELPA/tree/master/</w:t>
-        </w:r>
-        <w:r>
-          <w:rPr>
-            <w:rStyle w:val="Hyperlink"/>
-            <w:sz w:val="18"/>
-            <w:szCs w:val="18"/>
-          </w:rPr>
-          <w:t>D</w:t>
-        </w:r>
-        <w:r>
-          <w:rPr>
-            <w:rStyle w:val="Hyperlink"/>
-            <w:sz w:val="18"/>
-            <w:szCs w:val="18"/>
-          </w:rPr>
-          <w:t>okumentai</w:t>
+          <w:t>https://github.com/PauliusMilmantas/TELPA/tree/master/Dokumentai</w:t>
         </w:r>
       </w:hyperlink>
     </w:p>
@@ -138,7 +122,7 @@
           <w:rFonts w:ascii="Times New Roman" w:hAnsi="Times New Roman" w:cs="Times New Roman"/>
           <w:lang w:val="lt-LT"/>
         </w:rPr>
-        <w:t>Programavimo etapas suskirstytas į 3 ciklus;</w:t>
+        <w:t>Programavimo etapas suskirstytas į 3 ciklus (Protokolas Nr. 0001);</w:t>
       </w:r>
     </w:p>
     <w:p>
@@ -158,21 +142,128 @@
           <w:rFonts w:ascii="Times New Roman" w:hAnsi="Times New Roman" w:cs="Times New Roman"/>
           <w:lang w:val="lt-LT"/>
         </w:rPr>
-        <w:t>Suteiktos rolės kiekvienam komandos nariui</w:t>
-      </w:r>
-      <w:r>
-        <w:rPr>
-          <w:rFonts w:ascii="Times New Roman" w:hAnsi="Times New Roman" w:cs="Times New Roman"/>
-          <w:lang w:val="lt-LT"/>
-        </w:rPr>
-        <w:t xml:space="preserve"> – taip buvo stengtasi padidinti komandos motyvaciją</w:t>
-      </w:r>
-      <w:r>
-        <w:rPr>
-          <w:rFonts w:ascii="Times New Roman" w:hAnsi="Times New Roman" w:cs="Times New Roman"/>
-          <w:lang w:val="lt-LT"/>
-        </w:rPr>
-        <w:t>;</w:t>
+        <w:t xml:space="preserve">Suteiktos rolės kiekvienam komandos nariui – taip buvo stengtasi padidinti komandos motyvaciją (Protokolas Nr. 0001). </w:t>
+      </w:r>
+    </w:p>
+    <w:p>
+      <w:pPr>
+        <w:pStyle w:val="ListParagraph"/>
+        <w:numPr>
+          <w:ilvl w:val="0"/>
+          <w:numId w:val="2"/>
+        </w:numPr>
+        <w:rPr>
+          <w:rFonts w:ascii="Times New Roman" w:hAnsi="Times New Roman" w:cs="Times New Roman"/>
+          <w:lang w:val="lt-LT"/>
+        </w:rPr>
+      </w:pPr>
+      <w:r>
+        <w:rPr>
+          <w:rFonts w:ascii="Times New Roman" w:hAnsi="Times New Roman" w:cs="Times New Roman"/>
+          <w:lang w:val="lt-LT"/>
+        </w:rPr>
+        <w:t xml:space="preserve">Komandos vadovas (Evaldas) siuntė protokolus bei komunikavo su užsakovu. </w:t>
+      </w:r>
+    </w:p>
+    <w:p>
+      <w:pPr>
+        <w:pStyle w:val="ListParagraph"/>
+        <w:numPr>
+          <w:ilvl w:val="0"/>
+          <w:numId w:val="2"/>
+        </w:numPr>
+        <w:rPr>
+          <w:rFonts w:ascii="Times New Roman" w:hAnsi="Times New Roman" w:cs="Times New Roman"/>
+          <w:lang w:val="lt-LT"/>
+        </w:rPr>
+      </w:pPr>
+      <w:r>
+        <w:rPr>
+          <w:rFonts w:ascii="Times New Roman" w:hAnsi="Times New Roman" w:cs="Times New Roman"/>
+          <w:lang w:val="lt-LT"/>
+        </w:rPr>
+        <w:t>P</w:t>
+      </w:r>
+      <w:r>
+        <w:rPr>
+          <w:rFonts w:ascii="Times New Roman" w:hAnsi="Times New Roman" w:cs="Times New Roman"/>
+          <w:lang w:val="lt-LT"/>
+        </w:rPr>
+        <w:t xml:space="preserve">lanavimo vadovas (Paulius) kūrė darbo planą ir prižiūrėjo, kad visi komandos nariai jo laikytųsi. Taip pat jis skirstė darbus komandos nariams. </w:t>
+      </w:r>
+    </w:p>
+    <w:p>
+      <w:pPr>
+        <w:pStyle w:val="ListParagraph"/>
+        <w:numPr>
+          <w:ilvl w:val="0"/>
+          <w:numId w:val="2"/>
+        </w:numPr>
+        <w:rPr>
+          <w:rFonts w:ascii="Times New Roman" w:hAnsi="Times New Roman" w:cs="Times New Roman"/>
+          <w:lang w:val="lt-LT"/>
+        </w:rPr>
+      </w:pPr>
+      <w:r>
+        <w:rPr>
+          <w:rFonts w:ascii="Times New Roman" w:hAnsi="Times New Roman" w:cs="Times New Roman"/>
+          <w:lang w:val="lt-LT"/>
+        </w:rPr>
+        <w:t>Kūrimo vadovas (Leonardas) visus konsultavo programavimo klausimais</w:t>
+      </w:r>
+      <w:r>
+        <w:rPr>
+          <w:rFonts w:ascii="Times New Roman" w:hAnsi="Times New Roman" w:cs="Times New Roman"/>
+          <w:lang w:val="lt-LT"/>
+        </w:rPr>
+        <w:t xml:space="preserve">. </w:t>
+      </w:r>
+    </w:p>
+    <w:p>
+      <w:pPr>
+        <w:pStyle w:val="ListParagraph"/>
+        <w:numPr>
+          <w:ilvl w:val="0"/>
+          <w:numId w:val="2"/>
+        </w:numPr>
+        <w:rPr>
+          <w:rFonts w:ascii="Times New Roman" w:hAnsi="Times New Roman" w:cs="Times New Roman"/>
+          <w:lang w:val="lt-LT"/>
+        </w:rPr>
+      </w:pPr>
+      <w:r>
+        <w:rPr>
+          <w:rFonts w:ascii="Times New Roman" w:hAnsi="Times New Roman" w:cs="Times New Roman"/>
+          <w:lang w:val="lt-LT"/>
+        </w:rPr>
+        <w:t>K</w:t>
+      </w:r>
+      <w:r>
+        <w:rPr>
+          <w:rFonts w:ascii="Times New Roman" w:hAnsi="Times New Roman" w:cs="Times New Roman"/>
+          <w:lang w:val="lt-LT"/>
+        </w:rPr>
+        <w:t xml:space="preserve">okybės vadovas (Tadas) stebėjo ar visa komanda laikosi TSP principų, taip pat padarė, kad visi reikalavimai būtų patogiai prieinami (sukūrė Google Docs dokumentą, kuriame buvo visa informacija). </w:t>
+      </w:r>
+    </w:p>
+    <w:p>
+      <w:pPr>
+        <w:pStyle w:val="ListParagraph"/>
+        <w:numPr>
+          <w:ilvl w:val="0"/>
+          <w:numId w:val="2"/>
+        </w:numPr>
+        <w:rPr>
+          <w:rFonts w:ascii="Times New Roman" w:hAnsi="Times New Roman" w:cs="Times New Roman"/>
+          <w:lang w:val="lt-LT"/>
+        </w:rPr>
+      </w:pPr>
+      <w:r>
+        <w:rPr>
+          <w:rFonts w:ascii="Times New Roman" w:hAnsi="Times New Roman" w:cs="Times New Roman"/>
+          <w:lang w:val="lt-LT"/>
+        </w:rPr>
+        <w:t>Kokybės vadovas (Arnas) rašė duomenų generavimo užklausas.</w:t>
       </w:r>
     </w:p>
     <w:p>
@@ -212,7 +303,7 @@
           <w:rFonts w:ascii="Times New Roman" w:hAnsi="Times New Roman" w:cs="Times New Roman"/>
           <w:lang w:val="lt-LT"/>
         </w:rPr>
-        <w:t>Programavimo etapo metu fiksuojami defektai;</w:t>
+        <w:t>Programavimo etapo metu fiksuojami defektai (Protokolas Nr. 0006 ir Protokolas Nr. 0007);</w:t>
       </w:r>
     </w:p>
     <w:p>
@@ -252,7 +343,22 @@
           <w:rFonts w:ascii="Times New Roman" w:hAnsi="Times New Roman" w:cs="Times New Roman"/>
           <w:lang w:val="lt-LT"/>
         </w:rPr>
-        <w:t>Prieš programavimo etapą buvo vykdomas projektavimas (UML), sistemos esybių ir duomenų modelio apibrėžimas.</w:t>
+        <w:t xml:space="preserve">Prieš programavimo etapą buvo vykdomas projektavimas (UML), sistemos esybių ir duomenų modelio apibrėžimas (UML direktorija </w:t>
+      </w:r>
+      <w:hyperlink r:id="rId6" w:history="1">
+        <w:r>
+          <w:rPr>
+            <w:rStyle w:val="Hyperlink"/>
+          </w:rPr>
+          <w:t>https://github.com/PauliusMilmantas/TELPA/tree/master/UML</w:t>
+        </w:r>
+      </w:hyperlink>
+      <w:r>
+        <w:rPr>
+          <w:rFonts w:ascii="Times New Roman" w:hAnsi="Times New Roman" w:cs="Times New Roman"/>
+          <w:lang w:val="lt-LT"/>
+        </w:rPr>
+        <w:t>).</w:t>
       </w:r>
     </w:p>
     <w:p>
@@ -272,7 +378,22 @@
           <w:rFonts w:ascii="Times New Roman" w:hAnsi="Times New Roman" w:cs="Times New Roman"/>
           <w:lang w:val="lt-LT"/>
         </w:rPr>
-        <w:t>Prieš programuojant buvo padarytas maketas, atspindintis kliento reikalavimus.</w:t>
+        <w:t>Prieš programuojant buvo padarytas maketas, atspindintis kliento reikalavimus (</w:t>
+      </w:r>
+      <w:hyperlink r:id="rId7" w:history="1">
+        <w:r>
+          <w:rPr>
+            <w:rStyle w:val="Hyperlink"/>
+          </w:rPr>
+          <w:t>https://www.figma.com/file/o5ncpdeaLcrUB3wp8Sl6zz/TELPA?node-id=0%3A1</w:t>
+        </w:r>
+      </w:hyperlink>
+      <w:r>
+        <w:rPr>
+          <w:rFonts w:ascii="Times New Roman" w:hAnsi="Times New Roman" w:cs="Times New Roman"/>
+          <w:lang w:val="lt-LT"/>
+        </w:rPr>
+        <w:t>).</w:t>
       </w:r>
     </w:p>
     <w:p>
@@ -292,42 +413,7 @@
           <w:rFonts w:ascii="Times New Roman" w:hAnsi="Times New Roman" w:cs="Times New Roman"/>
           <w:lang w:val="lt-LT"/>
         </w:rPr>
-        <w:t xml:space="preserve">Reguliariai (kas savaitę) buvo organizuojami bendri </w:t>
-      </w:r>
-      <w:r>
-        <w:rPr>
-          <w:rFonts w:ascii="Times New Roman" w:hAnsi="Times New Roman" w:cs="Times New Roman"/>
-          <w:lang w:val="lt-LT"/>
-        </w:rPr>
-        <w:t xml:space="preserve">(gyvi) </w:t>
-      </w:r>
-      <w:r>
-        <w:rPr>
-          <w:rFonts w:ascii="Times New Roman" w:hAnsi="Times New Roman" w:cs="Times New Roman"/>
-          <w:lang w:val="lt-LT"/>
-        </w:rPr>
-        <w:t>komandos pasitarimai</w:t>
-      </w:r>
-      <w:r>
-        <w:rPr>
-          <w:rFonts w:ascii="Times New Roman" w:hAnsi="Times New Roman" w:cs="Times New Roman"/>
-          <w:lang w:val="lt-LT"/>
-        </w:rPr>
-        <w:t xml:space="preserve"> „MS Teams“ aplikacijoje</w:t>
-      </w:r>
-      <w:r>
-        <w:rPr>
-          <w:rFonts w:ascii="Times New Roman" w:hAnsi="Times New Roman" w:cs="Times New Roman"/>
-          <w:lang w:val="lt-LT"/>
-        </w:rPr>
-        <w:t>, atliktų užduočių aptarimas, planuojamų atlikti užduočių pasiskirstymas</w:t>
-      </w:r>
-      <w:r>
-        <w:rPr>
-          <w:rFonts w:ascii="Times New Roman" w:hAnsi="Times New Roman" w:cs="Times New Roman"/>
-          <w:lang w:val="lt-LT"/>
-        </w:rPr>
-        <w:t>, skatinamas nuolatinis bendravimas per „Facebook Messenger“;</w:t>
+        <w:t>Reguliariai (kas savaitę) buvo organizuojami bendri (gyvi) komandos pasitarimai „MS Teams“ aplikacijoje, atliktų užduočių aptarimas, planuojamų atlikti užduočių pasiskirstymas, skatinamas nuolatinis bendravimas per „Facebook Messenger“;</w:t>
       </w:r>
     </w:p>
     <w:p>
@@ -475,8 +561,97 @@
       </w:rPr>
     </w:lvl>
   </w:abstractNum>
+  <w:abstractNum w:abstractNumId="1" w15:restartNumberingAfterBreak="0">
+    <w:nsid w:val="1F1C335E"/>
+    <w:multiLevelType w:val="hybridMultilevel"/>
+    <w:tmpl w:val="B6DEEEE0"/>
+    <w:lvl w:ilvl="0" w:tplc="0427000F">
+      <w:start w:val="1"/>
+      <w:numFmt w:val="decimal"/>
+      <w:lvlText w:val="%1."/>
+      <w:lvlJc w:val="left"/>
+      <w:pPr>
+        <w:ind w:left="1440" w:hanging="360"/>
+      </w:pPr>
+    </w:lvl>
+    <w:lvl w:ilvl="1" w:tplc="04270019" w:tentative="1">
+      <w:start w:val="1"/>
+      <w:numFmt w:val="lowerLetter"/>
+      <w:lvlText w:val="%2."/>
+      <w:lvlJc w:val="left"/>
+      <w:pPr>
+        <w:ind w:left="2160" w:hanging="360"/>
+      </w:pPr>
+    </w:lvl>
+    <w:lvl w:ilvl="2" w:tplc="0427001B" w:tentative="1">
+      <w:start w:val="1"/>
+      <w:numFmt w:val="lowerRoman"/>
+      <w:lvlText w:val="%3."/>
+      <w:lvlJc w:val="right"/>
+      <w:pPr>
+        <w:ind w:left="2880" w:hanging="180"/>
+      </w:pPr>
+    </w:lvl>
+    <w:lvl w:ilvl="3" w:tplc="0427000F" w:tentative="1">
+      <w:start w:val="1"/>
+      <w:numFmt w:val="decimal"/>
+      <w:lvlText w:val="%4."/>
+      <w:lvlJc w:val="left"/>
+      <w:pPr>
+        <w:ind w:left="3600" w:hanging="360"/>
+      </w:pPr>
+    </w:lvl>
+    <w:lvl w:ilvl="4" w:tplc="04270019" w:tentative="1">
+      <w:start w:val="1"/>
+      <w:numFmt w:val="lowerLetter"/>
+      <w:lvlText w:val="%5."/>
+      <w:lvlJc w:val="left"/>
+      <w:pPr>
+        <w:ind w:left="4320" w:hanging="360"/>
+      </w:pPr>
+    </w:lvl>
+    <w:lvl w:ilvl="5" w:tplc="0427001B" w:tentative="1">
+      <w:start w:val="1"/>
+      <w:numFmt w:val="lowerRoman"/>
+      <w:lvlText w:val="%6."/>
+      <w:lvlJc w:val="right"/>
+      <w:pPr>
+        <w:ind w:left="5040" w:hanging="180"/>
+      </w:pPr>
+    </w:lvl>
+    <w:lvl w:ilvl="6" w:tplc="0427000F" w:tentative="1">
+      <w:start w:val="1"/>
+      <w:numFmt w:val="decimal"/>
+      <w:lvlText w:val="%7."/>
+      <w:lvlJc w:val="left"/>
+      <w:pPr>
+        <w:ind w:left="5760" w:hanging="360"/>
+      </w:pPr>
+    </w:lvl>
+    <w:lvl w:ilvl="7" w:tplc="04270019" w:tentative="1">
+      <w:start w:val="1"/>
+      <w:numFmt w:val="lowerLetter"/>
+      <w:lvlText w:val="%8."/>
+      <w:lvlJc w:val="left"/>
+      <w:pPr>
+        <w:ind w:left="6480" w:hanging="360"/>
+      </w:pPr>
+    </w:lvl>
+    <w:lvl w:ilvl="8" w:tplc="0427001B" w:tentative="1">
+      <w:start w:val="1"/>
+      <w:numFmt w:val="lowerRoman"/>
+      <w:lvlText w:val="%9."/>
+      <w:lvlJc w:val="right"/>
+      <w:pPr>
+        <w:ind w:left="7200" w:hanging="180"/>
+      </w:pPr>
+    </w:lvl>
+  </w:abstractNum>
   <w:num w:numId="1">
     <w:abstractNumId w:val="0"/>
+  </w:num>
+  <w:num w:numId="2">
+    <w:abstractNumId w:val="1"/>
   </w:num>
 </w:numbering>
 </file>

</xml_diff>